<commit_message>
add triffer, users, mark user
</commit_message>
<xml_diff>
--- a/requirements.docx
+++ b/requirements.docx
@@ -349,8 +349,14 @@
           <w:ilvl w:val="0"/>
           <w:numId w:val="6"/>
         </w:numPr>
-      </w:pPr>
-      <w:r>
+        <w:rPr>
+          <w:strike/>
+        </w:rPr>
+      </w:pPr>
+      <w:r>
+        <w:rPr>
+          <w:strike/>
+        </w:rPr>
         <w:t>Data retention policy: data is kept indefinitely. There are numerous ways to resolve this issue, find one and implement it.</w:t>
       </w:r>
     </w:p>
@@ -569,8 +575,14 @@
           <w:ilvl w:val="0"/>
           <w:numId w:val="6"/>
         </w:numPr>
-      </w:pPr>
-      <w:r>
+        <w:rPr>
+          <w:strike/>
+        </w:rPr>
+      </w:pPr>
+      <w:r>
+        <w:rPr>
+          <w:strike/>
+        </w:rPr>
         <w:t>Write and test seven (7) triggers for seven (7) separate tables to implement the business rules.</w:t>
       </w:r>
     </w:p>
@@ -581,17 +593,32 @@
           <w:ilvl w:val="1"/>
           <w:numId w:val="2"/>
         </w:numPr>
-      </w:pPr>
-      <w:r>
+        <w:rPr>
+          <w:strike/>
+        </w:rPr>
+      </w:pPr>
+      <w:r>
+        <w:rPr>
+          <w:strike/>
+        </w:rPr>
         <w:t>At least two (2) of the trigger</w:t>
       </w:r>
       <w:r>
+        <w:rPr>
+          <w:strike/>
+        </w:rPr>
         <w:t>s</w:t>
       </w:r>
       <w:r>
+        <w:rPr>
+          <w:strike/>
+        </w:rPr>
         <w:t xml:space="preserve"> must be for delete</w:t>
       </w:r>
       <w:r>
+        <w:rPr>
+          <w:strike/>
+        </w:rPr>
         <w:t>.</w:t>
       </w:r>
     </w:p>

</xml_diff>